<commit_message>
new branch to circumvent the wrecked one
</commit_message>
<xml_diff>
--- a/Data/Property-Standards-Violations-Metadata, Nashville Metro, Annotated.docx
+++ b/Data/Property-Standards-Violations-Metadata, Nashville Metro, Annotated.docx
@@ -2882,6 +2882,9 @@
         </w:sdt>
       </w:tr>
       <w:tr>
+        <w:trPr>
+          <w:trHeight w:val="669"/>
+        </w:trPr>
         <w:tc>
           <w:tcPr>
             <w:tcW w:w="2970" w:type="dxa"/>
@@ -7831,7 +7834,23 @@
                 <w:rFonts w:ascii="Calibri" w:hAnsi="Calibri" w:cs="Calibri"/>
                 <w:iCs/>
               </w:rPr>
-              <w:t xml:space="preserve">This dataset was created by a SQL script selecting fields from an Oracle database.  This database hosts the Kiva Request for Service module used by the Codes Property Standards Division to track reported violations.  This script is run in batch on a </w:t>
+              <w:t xml:space="preserve">This dataset was created by a SQL script selecting fields from an </w:t>
+            </w:r>
+            <w:bookmarkStart w:id="1" w:name="_GoBack"/>
+            <w:r>
+              <w:rPr>
+                <w:rFonts w:ascii="Calibri" w:hAnsi="Calibri" w:cs="Calibri"/>
+                <w:iCs/>
+              </w:rPr>
+              <w:t>Oracle</w:t>
+            </w:r>
+            <w:bookmarkEnd w:id="1"/>
+            <w:r>
+              <w:rPr>
+                <w:rFonts w:ascii="Calibri" w:hAnsi="Calibri" w:cs="Calibri"/>
+                <w:iCs/>
+              </w:rPr>
+              <w:t xml:space="preserve"> database.  This database hosts the Kiva Request for Service module used by the Codes Property Standards Division to track reported violations.  This script is run in batch on a </w:t>
             </w:r>
             <w:r>
               <w:rPr>
@@ -7999,9 +8018,25 @@
                 <w:rFonts w:ascii="Calibri" w:hAnsi="Calibri" w:cs="Calibri"/>
                 <w:iCs/>
               </w:rPr>
-              <w:t xml:space="preserve">None. However details on individual cases for the last 2 years can be accessed at </w:t>
-            </w:r>
-            <w:bookmarkStart w:id="1" w:name="OLE_LINK2"/>
+              <w:t xml:space="preserve">None. </w:t>
+            </w:r>
+            <w:proofErr w:type="gramStart"/>
+            <w:r>
+              <w:rPr>
+                <w:rFonts w:ascii="Calibri" w:hAnsi="Calibri" w:cs="Calibri"/>
+                <w:iCs/>
+              </w:rPr>
+              <w:t>However</w:t>
+            </w:r>
+            <w:proofErr w:type="gramEnd"/>
+            <w:r>
+              <w:rPr>
+                <w:rFonts w:ascii="Calibri" w:hAnsi="Calibri" w:cs="Calibri"/>
+                <w:iCs/>
+              </w:rPr>
+              <w:t xml:space="preserve"> details on individual cases for the last 2 years can be accessed at </w:t>
+            </w:r>
+            <w:bookmarkStart w:id="2" w:name="OLE_LINK2"/>
             <w:r>
               <w:fldChar w:fldCharType="begin"/>
             </w:r>
@@ -8034,7 +8069,7 @@
               </w:rPr>
               <w:t xml:space="preserve"> </w:t>
             </w:r>
-            <w:bookmarkEnd w:id="1"/>
+            <w:bookmarkEnd w:id="2"/>
             <w:r>
               <w:rPr>
                 <w:rFonts w:ascii="Calibri" w:hAnsi="Calibri" w:cs="Calibri"/>
@@ -8378,8 +8413,6 @@
       <w:pPr>
         <w:pStyle w:val="BodyText"/>
       </w:pPr>
-      <w:bookmarkStart w:id="2" w:name="_GoBack"/>
-      <w:bookmarkEnd w:id="2"/>
     </w:p>
     <w:p>
       <w:pPr>
@@ -8714,7 +8747,7 @@
         <w:sz w:val="18"/>
         <w:szCs w:val="18"/>
       </w:rPr>
-      <w:t>05/12/2014</w:t>
+      <w:t>11/09/2017</w:t>
     </w:r>
     <w:r>
       <w:rPr>
@@ -10402,6 +10435,7 @@
   <w:rsids>
     <w:rsidRoot w:val="00DA6002"/>
     <w:rsid w:val="00870A07"/>
+    <w:rsid w:val="00B00448"/>
     <w:rsid w:val="00DA6002"/>
   </w:rsids>
   <m:mathPr>
@@ -11313,7 +11347,7 @@
 </file>
 
 <file path=customXml/itemProps5.xml><?xml version="1.0" encoding="utf-8"?>
-<ds:datastoreItem xmlns:ds="http://schemas.openxmlformats.org/officeDocument/2006/customXml" ds:itemID="{0C4B7626-D514-9542-AAB5-AC011A07F4A2}">
+<ds:datastoreItem xmlns:ds="http://schemas.openxmlformats.org/officeDocument/2006/customXml" ds:itemID="{0040E006-9AE5-7B46-B046-E4123D811E8F}">
   <ds:schemaRefs>
     <ds:schemaRef ds:uri="http://schemas.openxmlformats.org/officeDocument/2006/bibliography"/>
   </ds:schemaRefs>

</xml_diff>